<commit_message>
Pushing in the final changes
</commit_message>
<xml_diff>
--- a/PosterContext.docx
+++ b/PosterContext.docx
@@ -110,7 +110,13 @@
         <w:rPr>
           <w:lang w:val="en-US"/>
         </w:rPr>
-        <w:t>Air travelers within the United States</w:t>
+        <w:t>Director of Air Traffic Organization</w:t>
+      </w:r>
+      <w:r>
+        <w:rPr>
+          <w:lang w:val="en-US"/>
+        </w:rPr>
+        <w:t xml:space="preserve"> (ATO)</w:t>
       </w:r>
     </w:p>
     <w:p>
@@ -136,7 +142,13 @@
         <w:rPr>
           <w:lang w:val="en-US"/>
         </w:rPr>
-        <w:t>On the website of the company</w:t>
+        <w:t>Interactive dashboard</w:t>
+      </w:r>
+      <w:r>
+        <w:rPr>
+          <w:lang w:val="en-US"/>
+        </w:rPr>
+        <w:t xml:space="preserve"> applet</w:t>
       </w:r>
     </w:p>
     <w:p>
@@ -162,8 +174,16 @@
         <w:rPr>
           <w:lang w:val="en-US"/>
         </w:rPr>
-        <w:t>To enable air travelers to make an informed choice about the routes they should choose to minimize the chances of cancellation.</w:t>
-      </w:r>
+        <w:t xml:space="preserve">To </w:t>
+      </w:r>
+      <w:r>
+        <w:rPr>
+          <w:lang w:val="en-US"/>
+        </w:rPr>
+        <w:t>quantify how much cancellations have impacted various airports and flight routes in order to improve the movement of air traffic.</w:t>
+      </w:r>
+      <w:bookmarkStart w:id="0" w:name="_GoBack"/>
+      <w:bookmarkEnd w:id="0"/>
     </w:p>
     <w:p>
       <w:pPr>
@@ -342,7 +362,6 @@
           <w:lang w:val="en-US"/>
         </w:rPr>
       </w:pPr>
-      <w:bookmarkStart w:id="0" w:name="_GoBack"/>
       <w:r>
         <w:rPr>
           <w:b/>
@@ -354,14 +373,7 @@
         <w:rPr>
           <w:lang w:val="en-US"/>
         </w:rPr>
-        <w:t xml:space="preserve"> </w:t>
-      </w:r>
-      <w:bookmarkEnd w:id="0"/>
-      <w:r>
-        <w:rPr>
-          <w:lang w:val="en-US"/>
-        </w:rPr>
-        <w:t xml:space="preserve">Rajeev Roy and </w:t>
+        <w:t xml:space="preserve"> Rajeev Roy and </w:t>
       </w:r>
       <w:r>
         <w:rPr>

</xml_diff>

<commit_message>
Minor change to the poster context
</commit_message>
<xml_diff>
--- a/PosterContext.docx
+++ b/PosterContext.docx
@@ -84,106 +84,106 @@
         <w:rPr>
           <w:lang w:val="en-US"/>
         </w:rPr>
-        <w:t>Aviation data services website developer</w:t>
-      </w:r>
-    </w:p>
-    <w:p>
-      <w:pPr>
-        <w:rPr>
-          <w:lang w:val="en-US"/>
-        </w:rPr>
-      </w:pPr>
-      <w:r>
-        <w:rPr>
-          <w:b/>
-          <w:lang w:val="en-US"/>
-        </w:rPr>
-        <w:t>Who is your audience?</w:t>
-      </w:r>
-      <w:r>
-        <w:rPr>
-          <w:lang w:val="en-US"/>
-        </w:rPr>
-        <w:t xml:space="preserve"> </w:t>
-      </w:r>
-      <w:r>
-        <w:rPr>
-          <w:lang w:val="en-US"/>
-        </w:rPr>
-        <w:t>Director of Air Traffic Organization</w:t>
-      </w:r>
-      <w:r>
-        <w:rPr>
-          <w:lang w:val="en-US"/>
-        </w:rPr>
-        <w:t xml:space="preserve"> (ATO)</w:t>
-      </w:r>
-    </w:p>
-    <w:p>
-      <w:pPr>
-        <w:rPr>
-          <w:lang w:val="en-US"/>
-        </w:rPr>
-      </w:pPr>
-      <w:r>
-        <w:rPr>
-          <w:b/>
-          <w:lang w:val="en-US"/>
-        </w:rPr>
-        <w:t>Where are you presenting this?</w:t>
-      </w:r>
-      <w:r>
-        <w:rPr>
-          <w:lang w:val="en-US"/>
-        </w:rPr>
-        <w:t xml:space="preserve"> </w:t>
-      </w:r>
-      <w:r>
-        <w:rPr>
-          <w:lang w:val="en-US"/>
-        </w:rPr>
-        <w:t>Interactive dashboard</w:t>
-      </w:r>
-      <w:r>
-        <w:rPr>
-          <w:lang w:val="en-US"/>
-        </w:rPr>
-        <w:t xml:space="preserve"> applet</w:t>
-      </w:r>
-    </w:p>
-    <w:p>
-      <w:pPr>
-        <w:rPr>
-          <w:lang w:val="en-US"/>
-        </w:rPr>
-      </w:pPr>
-      <w:r>
-        <w:rPr>
-          <w:b/>
-          <w:lang w:val="en-US"/>
-        </w:rPr>
-        <w:t>Why are you presenting this?</w:t>
-      </w:r>
-      <w:r>
-        <w:rPr>
-          <w:lang w:val="en-US"/>
-        </w:rPr>
-        <w:t xml:space="preserve"> </w:t>
-      </w:r>
-      <w:r>
-        <w:rPr>
-          <w:lang w:val="en-US"/>
-        </w:rPr>
-        <w:t xml:space="preserve">To </w:t>
-      </w:r>
-      <w:r>
-        <w:rPr>
-          <w:lang w:val="en-US"/>
-        </w:rPr>
-        <w:t>quantify how much cancellations have impacted various airports and flight routes in order to improve the movement of air traffic.</w:t>
+        <w:t>Airline Consultant</w:t>
       </w:r>
       <w:bookmarkStart w:id="0" w:name="_GoBack"/>
       <w:bookmarkEnd w:id="0"/>
+    </w:p>
+    <w:p>
+      <w:pPr>
+        <w:rPr>
+          <w:lang w:val="en-US"/>
+        </w:rPr>
+      </w:pPr>
+      <w:r>
+        <w:rPr>
+          <w:b/>
+          <w:lang w:val="en-US"/>
+        </w:rPr>
+        <w:t>Who is your audience?</w:t>
+      </w:r>
+      <w:r>
+        <w:rPr>
+          <w:lang w:val="en-US"/>
+        </w:rPr>
+        <w:t xml:space="preserve"> </w:t>
+      </w:r>
+      <w:r>
+        <w:rPr>
+          <w:lang w:val="en-US"/>
+        </w:rPr>
+        <w:t>Director of Air Traffic Organization</w:t>
+      </w:r>
+      <w:r>
+        <w:rPr>
+          <w:lang w:val="en-US"/>
+        </w:rPr>
+        <w:t xml:space="preserve"> (ATO)</w:t>
+      </w:r>
+    </w:p>
+    <w:p>
+      <w:pPr>
+        <w:rPr>
+          <w:lang w:val="en-US"/>
+        </w:rPr>
+      </w:pPr>
+      <w:r>
+        <w:rPr>
+          <w:b/>
+          <w:lang w:val="en-US"/>
+        </w:rPr>
+        <w:t>Where are you presenting this?</w:t>
+      </w:r>
+      <w:r>
+        <w:rPr>
+          <w:lang w:val="en-US"/>
+        </w:rPr>
+        <w:t xml:space="preserve"> </w:t>
+      </w:r>
+      <w:r>
+        <w:rPr>
+          <w:lang w:val="en-US"/>
+        </w:rPr>
+        <w:t>Interactive dashboard</w:t>
+      </w:r>
+      <w:r>
+        <w:rPr>
+          <w:lang w:val="en-US"/>
+        </w:rPr>
+        <w:t xml:space="preserve"> applet</w:t>
+      </w:r>
+    </w:p>
+    <w:p>
+      <w:pPr>
+        <w:rPr>
+          <w:lang w:val="en-US"/>
+        </w:rPr>
+      </w:pPr>
+      <w:r>
+        <w:rPr>
+          <w:b/>
+          <w:lang w:val="en-US"/>
+        </w:rPr>
+        <w:t>Why are you presenting this?</w:t>
+      </w:r>
+      <w:r>
+        <w:rPr>
+          <w:lang w:val="en-US"/>
+        </w:rPr>
+        <w:t xml:space="preserve"> </w:t>
+      </w:r>
+      <w:r>
+        <w:rPr>
+          <w:lang w:val="en-US"/>
+        </w:rPr>
+        <w:t xml:space="preserve">To </w:t>
+      </w:r>
+      <w:r>
+        <w:rPr>
+          <w:lang w:val="en-US"/>
+        </w:rPr>
+        <w:t>quantify how much cancellations have impacted various airports and flight routes in order to improve the movement of air traffic.</w:t>
+      </w:r>
     </w:p>
     <w:p>
       <w:pPr>

</xml_diff>